<commit_message>
Incorrect instruction to execute fix amended
git-svn-id: svn://127.0.0.1/Core@5975 17c802ae-cbca-534c-9e8e-6d19a4926c45
</commit_message>
<xml_diff>
--- a/trunk/doc/readme_nm_4200_fix44.docx
+++ b/trunk/doc/readme_nm_4200_fix44.docx
@@ -843,7 +843,16 @@
                 <w:sz w:val="16"/>
                 <w:szCs w:val="16"/>
               </w:rPr>
-              <w:t>At the prompt type "START log_nm_4200_fix44.sql" and press return.</w:t>
+              <w:t xml:space="preserve">At the prompt type "START </w:t>
+            </w:r>
+            <w:r>
+              <w:rPr>
+                <w:rFonts w:ascii="Calibri" w:hAnsi="Calibri" w:cs="Calibri"/>
+                <w:color w:val="000000"/>
+                <w:sz w:val="16"/>
+                <w:szCs w:val="16"/>
+              </w:rPr>
+              <w:t>nm_4200_fix44.sql" and press return.</w:t>
             </w:r>
             <w:r>
               <w:rPr>

</xml_diff>